<commit_message>
linear search, refactored packages
</commit_message>
<xml_diff>
--- a/Collections in Java.docx
+++ b/Collections in Java.docx
@@ -12299,25 +12299,7 @@
           <w:sz w:val="22"/>
           <w:szCs w:val="22"/>
         </w:rPr>
-        <w:t>An example of this c</w:t>
-      </w:r>
-      <w:r>
-        <w:rPr>
-          <w:rFonts w:ascii="PT Sans" w:hAnsi="PT Sans"/>
-          <w:color w:val="333333"/>
-          <w:sz w:val="22"/>
-          <w:szCs w:val="22"/>
-        </w:rPr>
-        <w:t xml:space="preserve">an be representing who send the friend request in a friendship on the online </w:t>
-      </w:r>
-      <w:r>
-        <w:rPr>
-          <w:rFonts w:ascii="PT Sans" w:hAnsi="PT Sans"/>
-          <w:color w:val="333333"/>
-          <w:sz w:val="22"/>
-          <w:szCs w:val="22"/>
-        </w:rPr>
-        <w:t>portal</w:t>
+        <w:t>An example of this can be representing who send the friend request in a friendship on the online portal</w:t>
       </w:r>
       <w:r>
         <w:rPr>
@@ -12339,18 +12321,7 @@
           <w:szCs w:val="22"/>
           <w:shd w:val="clear" w:color="auto" w:fill="FFFFFF"/>
         </w:rPr>
-        <w:t>as shown</w:t>
-      </w:r>
-      <w:r>
-        <w:rPr>
-          <w:rFonts w:ascii="PT Sans" w:hAnsi="PT Sans"/>
-          <w:noProof/>
-          <w:color w:val="000000" w:themeColor="text1"/>
-          <w:sz w:val="22"/>
-          <w:szCs w:val="22"/>
-          <w:shd w:val="clear" w:color="auto" w:fill="FFFFFF"/>
-        </w:rPr>
-        <w:t xml:space="preserve"> in the figure</w:t>
+        <w:t>as shown in the figure</w:t>
       </w:r>
     </w:p>
     <w:p>
@@ -12716,17 +12687,7 @@
           <w:sz w:val="22"/>
           <w:szCs w:val="22"/>
         </w:rPr>
-        <w:t xml:space="preserve">A graph can be represented in different forms like adjacency matrix and adjacency list. Each one has their pros </w:t>
-      </w:r>
-      <w:bookmarkStart w:id="0" w:name="_GoBack"/>
-      <w:r>
-        <w:rPr>
-          <w:rFonts w:ascii="PT Sans" w:hAnsi="PT Sans"/>
-          <w:color w:val="333333"/>
-          <w:sz w:val="22"/>
-          <w:szCs w:val="22"/>
-        </w:rPr>
-        <w:t>and cons in a different set-up.</w:t>
+        <w:t>A graph can be represented in different forms like adjacency matrix and adjacency list. Each one has their pros and cons in a different set-up.</w:t>
       </w:r>
       <w:r>
         <w:rPr>
@@ -12737,7 +12698,6 @@
         </w:rPr>
         <w:br/>
       </w:r>
-      <w:bookmarkEnd w:id="0"/>
     </w:p>
     <w:p>
       <w:pPr>
@@ -12866,16 +12826,7 @@
           <w:sz w:val="22"/>
           <w:szCs w:val="22"/>
         </w:rPr>
-        <w:t xml:space="preserve">An adjacency matrix </w:t>
-      </w:r>
-      <w:r>
-        <w:rPr>
-          <w:rFonts w:ascii="PT Sans" w:hAnsi="PT Sans"/>
-          <w:color w:val="333333"/>
-          <w:sz w:val="22"/>
-          <w:szCs w:val="22"/>
-        </w:rPr>
-        <w:t>is </w:t>
+        <w:t>An adjacency matrix is </w:t>
       </w:r>
       <w:r>
         <w:rPr>
@@ -13361,605 +13312,6 @@
     </w:p>
     <w:p>
       <w:pPr>
-        <w:pStyle w:val="Heading1"/>
-        <w:shd w:val="clear" w:color="auto" w:fill="FFFFFF"/>
-        <w:spacing w:before="0" w:beforeAutospacing="0" w:after="225" w:afterAutospacing="0"/>
-        <w:jc w:val="both"/>
-        <w:textAlignment w:val="baseline"/>
-        <w:rPr>
-          <w:rFonts w:ascii="PT Sans" w:hAnsi="PT Sans" w:cs="Arial"/>
-          <w:bCs w:val="0"/>
-          <w:sz w:val="24"/>
-          <w:szCs w:val="22"/>
-        </w:rPr>
-      </w:pPr>
-      <w:r>
-        <w:rPr>
-          <w:rFonts w:ascii="PT Sans" w:hAnsi="PT Sans" w:cs="Arial"/>
-          <w:bCs w:val="0"/>
-          <w:sz w:val="24"/>
-          <w:szCs w:val="22"/>
-        </w:rPr>
-        <w:t>Graph Representations</w:t>
-      </w:r>
-    </w:p>
-    <w:p>
-      <w:pPr>
-        <w:shd w:val="clear" w:color="auto" w:fill="FFFFFF"/>
-        <w:textAlignment w:val="baseline"/>
-        <w:rPr>
-          <w:rFonts w:ascii="PT Sans" w:hAnsi="PT Sans" w:cs="Arial"/>
-          <w:sz w:val="22"/>
-          <w:szCs w:val="22"/>
-        </w:rPr>
-      </w:pPr>
-      <w:r>
-        <w:rPr>
-          <w:rFonts w:ascii="PT Sans" w:hAnsi="PT Sans" w:cs="Arial"/>
-          <w:sz w:val="22"/>
-          <w:szCs w:val="22"/>
-        </w:rPr>
-        <w:t>Following two are the most commonly used representations of a graph.</w:t>
-      </w:r>
-    </w:p>
-    <w:p>
-      <w:pPr>
-        <w:pStyle w:val="ListParagraph"/>
-        <w:numPr>
-          <w:ilvl w:val="0"/>
-          <w:numId w:val="36"/>
-        </w:numPr>
-        <w:shd w:val="clear" w:color="auto" w:fill="FFFFFF"/>
-        <w:textAlignment w:val="baseline"/>
-        <w:rPr>
-          <w:rFonts w:ascii="PT Sans" w:hAnsi="PT Sans" w:cs="Arial"/>
-          <w:sz w:val="22"/>
-          <w:szCs w:val="22"/>
-        </w:rPr>
-      </w:pPr>
-      <w:r>
-        <w:rPr>
-          <w:rFonts w:ascii="PT Sans" w:hAnsi="PT Sans" w:cs="Arial"/>
-          <w:sz w:val="22"/>
-          <w:szCs w:val="22"/>
-        </w:rPr>
-        <w:t>Adjacency Matrix</w:t>
-      </w:r>
-    </w:p>
-    <w:p>
-      <w:pPr>
-        <w:pStyle w:val="ListParagraph"/>
-        <w:numPr>
-          <w:ilvl w:val="0"/>
-          <w:numId w:val="36"/>
-        </w:numPr>
-        <w:shd w:val="clear" w:color="auto" w:fill="FFFFFF"/>
-        <w:textAlignment w:val="baseline"/>
-        <w:rPr>
-          <w:rFonts w:ascii="PT Sans" w:hAnsi="PT Sans" w:cs="Arial"/>
-          <w:sz w:val="22"/>
-          <w:szCs w:val="22"/>
-        </w:rPr>
-      </w:pPr>
-      <w:r>
-        <w:rPr>
-          <w:rFonts w:ascii="PT Sans" w:hAnsi="PT Sans" w:cs="Arial"/>
-          <w:sz w:val="22"/>
-          <w:szCs w:val="22"/>
-        </w:rPr>
-        <w:t>Adjacency List</w:t>
-      </w:r>
-    </w:p>
-    <w:p>
-      <w:pPr>
-        <w:shd w:val="clear" w:color="auto" w:fill="FFFFFF"/>
-        <w:textAlignment w:val="baseline"/>
-        <w:rPr>
-          <w:rFonts w:ascii="PT Sans" w:hAnsi="PT Sans" w:cs="Arial"/>
-          <w:sz w:val="22"/>
-          <w:szCs w:val="22"/>
-        </w:rPr>
-      </w:pPr>
-      <w:r>
-        <w:rPr>
-          <w:rFonts w:ascii="PT Sans" w:hAnsi="PT Sans" w:cs="Arial"/>
-          <w:sz w:val="22"/>
-          <w:szCs w:val="22"/>
-        </w:rPr>
-        <w:t xml:space="preserve">There are other representations also like, Incidence Matrix and Incidence List. The choice of the graph representation is situation specific. </w:t>
-      </w:r>
-    </w:p>
-    <w:p>
-      <w:pPr>
-        <w:shd w:val="clear" w:color="auto" w:fill="FFFFFF"/>
-        <w:textAlignment w:val="baseline"/>
-        <w:rPr>
-          <w:rFonts w:ascii="PT Sans" w:hAnsi="PT Sans" w:cs="Arial"/>
-          <w:sz w:val="22"/>
-          <w:szCs w:val="22"/>
-        </w:rPr>
-      </w:pPr>
-    </w:p>
-    <w:p>
-      <w:pPr>
-        <w:shd w:val="clear" w:color="auto" w:fill="FFFFFF"/>
-        <w:textAlignment w:val="baseline"/>
-        <w:rPr>
-          <w:rFonts w:ascii="PT Sans" w:hAnsi="PT Sans" w:cs="Arial"/>
-          <w:sz w:val="22"/>
-          <w:szCs w:val="22"/>
-        </w:rPr>
-      </w:pPr>
-    </w:p>
-    <w:p>
-      <w:pPr>
-        <w:shd w:val="clear" w:color="auto" w:fill="FFFFFF"/>
-        <w:textAlignment w:val="baseline"/>
-        <w:rPr>
-          <w:rFonts w:ascii="PT Sans" w:hAnsi="PT Sans" w:cs="Arial"/>
-          <w:sz w:val="22"/>
-          <w:szCs w:val="22"/>
-        </w:rPr>
-      </w:pPr>
-    </w:p>
-    <w:p>
-      <w:pPr>
-        <w:shd w:val="clear" w:color="auto" w:fill="FFFFFF"/>
-        <w:textAlignment w:val="baseline"/>
-        <w:rPr>
-          <w:rFonts w:ascii="PT Sans" w:hAnsi="PT Sans" w:cs="Arial"/>
-          <w:sz w:val="22"/>
-          <w:szCs w:val="22"/>
-        </w:rPr>
-      </w:pPr>
-    </w:p>
-    <w:p>
-      <w:pPr>
-        <w:shd w:val="clear" w:color="auto" w:fill="FFFFFF"/>
-        <w:textAlignment w:val="baseline"/>
-        <w:rPr>
-          <w:rFonts w:ascii="PT Sans" w:hAnsi="PT Sans" w:cs="Arial"/>
-          <w:sz w:val="22"/>
-          <w:szCs w:val="22"/>
-        </w:rPr>
-      </w:pPr>
-    </w:p>
-    <w:p>
-      <w:pPr>
-        <w:shd w:val="clear" w:color="auto" w:fill="FFFFFF"/>
-        <w:textAlignment w:val="baseline"/>
-        <w:rPr>
-          <w:rFonts w:ascii="PT Sans" w:hAnsi="PT Sans" w:cs="Arial"/>
-          <w:sz w:val="22"/>
-          <w:szCs w:val="22"/>
-        </w:rPr>
-      </w:pPr>
-    </w:p>
-    <w:p>
-      <w:pPr>
-        <w:shd w:val="clear" w:color="auto" w:fill="FFFFFF"/>
-        <w:textAlignment w:val="baseline"/>
-        <w:rPr>
-          <w:rFonts w:ascii="PT Sans" w:hAnsi="PT Sans" w:cs="Arial"/>
-          <w:sz w:val="22"/>
-          <w:szCs w:val="22"/>
-        </w:rPr>
-      </w:pPr>
-      <w:r>
-        <w:rPr>
-          <w:rFonts w:ascii="PT Sans" w:hAnsi="PT Sans" w:cs="Arial"/>
-          <w:b/>
-          <w:bCs/>
-          <w:sz w:val="22"/>
-          <w:szCs w:val="22"/>
-          <w:bdr w:val="none" w:sz="0" w:space="0" w:color="auto" w:frame="1"/>
-        </w:rPr>
-        <w:t>ADJACENCY MATRIX:</w:t>
-      </w:r>
-      <w:r>
-        <w:rPr>
-          <w:rFonts w:ascii="PT Sans" w:hAnsi="PT Sans" w:cs="Arial"/>
-          <w:sz w:val="22"/>
-          <w:szCs w:val="22"/>
-        </w:rPr>
-        <w:br/>
-        <w:t xml:space="preserve">Adjacency Matrix is a 2D array of size V x V where V is the number of vertices in a graph. Let the 2D array be </w:t>
-      </w:r>
-      <w:proofErr w:type="spellStart"/>
-      <w:proofErr w:type="gramStart"/>
-      <w:r>
-        <w:rPr>
-          <w:rFonts w:ascii="PT Sans" w:hAnsi="PT Sans" w:cs="Arial"/>
-          <w:sz w:val="22"/>
-          <w:szCs w:val="22"/>
-        </w:rPr>
-        <w:t>adj</w:t>
-      </w:r>
-      <w:proofErr w:type="spellEnd"/>
-      <w:r>
-        <w:rPr>
-          <w:rFonts w:ascii="PT Sans" w:hAnsi="PT Sans" w:cs="Arial"/>
-          <w:sz w:val="22"/>
-          <w:szCs w:val="22"/>
-        </w:rPr>
-        <w:t>[</w:t>
-      </w:r>
-      <w:proofErr w:type="gramEnd"/>
-      <w:r>
-        <w:rPr>
-          <w:rFonts w:ascii="PT Sans" w:hAnsi="PT Sans" w:cs="Arial"/>
-          <w:sz w:val="22"/>
-          <w:szCs w:val="22"/>
-        </w:rPr>
-        <w:t xml:space="preserve">][], a slot </w:t>
-      </w:r>
-      <w:proofErr w:type="spellStart"/>
-      <w:r>
-        <w:rPr>
-          <w:rFonts w:ascii="PT Sans" w:hAnsi="PT Sans" w:cs="Arial"/>
-          <w:sz w:val="22"/>
-          <w:szCs w:val="22"/>
-        </w:rPr>
-        <w:t>adj</w:t>
-      </w:r>
-      <w:proofErr w:type="spellEnd"/>
-      <w:r>
-        <w:rPr>
-          <w:rFonts w:ascii="PT Sans" w:hAnsi="PT Sans" w:cs="Arial"/>
-          <w:sz w:val="22"/>
-          <w:szCs w:val="22"/>
-        </w:rPr>
-        <w:t>[</w:t>
-      </w:r>
-      <w:proofErr w:type="spellStart"/>
-      <w:r>
-        <w:rPr>
-          <w:rFonts w:ascii="PT Sans" w:hAnsi="PT Sans" w:cs="Arial"/>
-          <w:sz w:val="22"/>
-          <w:szCs w:val="22"/>
-        </w:rPr>
-        <w:t>i</w:t>
-      </w:r>
-      <w:proofErr w:type="spellEnd"/>
-      <w:r>
-        <w:rPr>
-          <w:rFonts w:ascii="PT Sans" w:hAnsi="PT Sans" w:cs="Arial"/>
-          <w:sz w:val="22"/>
-          <w:szCs w:val="22"/>
-        </w:rPr>
-        <w:t xml:space="preserve">][j] = 1 indicates that there is an edge from vertex </w:t>
-      </w:r>
-      <w:proofErr w:type="spellStart"/>
-      <w:r>
-        <w:rPr>
-          <w:rFonts w:ascii="PT Sans" w:hAnsi="PT Sans" w:cs="Arial"/>
-          <w:sz w:val="22"/>
-          <w:szCs w:val="22"/>
-        </w:rPr>
-        <w:t>i</w:t>
-      </w:r>
-      <w:proofErr w:type="spellEnd"/>
-      <w:r>
-        <w:rPr>
-          <w:rFonts w:ascii="PT Sans" w:hAnsi="PT Sans" w:cs="Arial"/>
-          <w:sz w:val="22"/>
-          <w:szCs w:val="22"/>
-        </w:rPr>
-        <w:t xml:space="preserve"> to vertex j. Adjacency matrix for undirected graph is always symmetric. Adjacency Matrix is also used to represent weighted graphs. If </w:t>
-      </w:r>
-      <w:proofErr w:type="spellStart"/>
-      <w:r>
-        <w:rPr>
-          <w:rFonts w:ascii="PT Sans" w:hAnsi="PT Sans" w:cs="Arial"/>
-          <w:sz w:val="22"/>
-          <w:szCs w:val="22"/>
-        </w:rPr>
-        <w:t>adj</w:t>
-      </w:r>
-      <w:proofErr w:type="spellEnd"/>
-      <w:r>
-        <w:rPr>
-          <w:rFonts w:ascii="PT Sans" w:hAnsi="PT Sans" w:cs="Arial"/>
-          <w:sz w:val="22"/>
-          <w:szCs w:val="22"/>
-        </w:rPr>
-        <w:t>[</w:t>
-      </w:r>
-      <w:proofErr w:type="spellStart"/>
-      <w:r>
-        <w:rPr>
-          <w:rFonts w:ascii="PT Sans" w:hAnsi="PT Sans" w:cs="Arial"/>
-          <w:sz w:val="22"/>
-          <w:szCs w:val="22"/>
-        </w:rPr>
-        <w:t>i</w:t>
-      </w:r>
-      <w:proofErr w:type="spellEnd"/>
-      <w:r>
-        <w:rPr>
-          <w:rFonts w:ascii="PT Sans" w:hAnsi="PT Sans" w:cs="Arial"/>
-          <w:sz w:val="22"/>
-          <w:szCs w:val="22"/>
-        </w:rPr>
-        <w:t xml:space="preserve">][j] = w, then there is an edge from vertex </w:t>
-      </w:r>
-      <w:proofErr w:type="spellStart"/>
-      <w:r>
-        <w:rPr>
-          <w:rFonts w:ascii="PT Sans" w:hAnsi="PT Sans" w:cs="Arial"/>
-          <w:sz w:val="22"/>
-          <w:szCs w:val="22"/>
-        </w:rPr>
-        <w:t>i</w:t>
-      </w:r>
-      <w:proofErr w:type="spellEnd"/>
-      <w:r>
-        <w:rPr>
-          <w:rFonts w:ascii="PT Sans" w:hAnsi="PT Sans" w:cs="Arial"/>
-          <w:sz w:val="22"/>
-          <w:szCs w:val="22"/>
-        </w:rPr>
-        <w:t xml:space="preserve"> to vertex j with weight w.</w:t>
-      </w:r>
-    </w:p>
-    <w:p>
-      <w:pPr>
-        <w:rPr>
-          <w:rFonts w:ascii="PT Sans" w:hAnsi="PT Sans"/>
-          <w:sz w:val="22"/>
-          <w:szCs w:val="22"/>
-        </w:rPr>
-      </w:pPr>
-      <w:r>
-        <w:rPr>
-          <w:rFonts w:ascii="PT Sans" w:hAnsi="PT Sans" w:cs="Arial"/>
-          <w:sz w:val="22"/>
-          <w:szCs w:val="22"/>
-        </w:rPr>
-        <w:br/>
-      </w:r>
-      <w:r>
-        <w:rPr>
-          <w:rFonts w:ascii="PT Sans" w:hAnsi="PT Sans" w:cs="Arial"/>
-          <w:sz w:val="22"/>
-          <w:szCs w:val="22"/>
-        </w:rPr>
-        <w:br/>
-      </w:r>
-    </w:p>
-    <w:p>
-      <w:pPr>
-        <w:shd w:val="clear" w:color="auto" w:fill="FFFFFF"/>
-        <w:spacing w:after="150"/>
-        <w:textAlignment w:val="baseline"/>
-        <w:rPr>
-          <w:rFonts w:ascii="PT Sans" w:hAnsi="PT Sans" w:cs="Arial"/>
-          <w:sz w:val="22"/>
-          <w:szCs w:val="22"/>
-        </w:rPr>
-      </w:pPr>
-      <w:r>
-        <w:rPr>
-          <w:rFonts w:ascii="PT Sans" w:hAnsi="PT Sans" w:cs="Arial"/>
-          <w:sz w:val="22"/>
-          <w:szCs w:val="22"/>
-        </w:rPr>
-        <w:lastRenderedPageBreak/>
-        <w:t>The adjacency matrix for the above example graph is:</w:t>
-      </w:r>
-      <w:r>
-        <w:rPr>
-          <w:rFonts w:ascii="PT Sans" w:hAnsi="PT Sans" w:cs="Arial"/>
-          <w:sz w:val="22"/>
-          <w:szCs w:val="22"/>
-        </w:rPr>
-        <w:br/>
-      </w:r>
-      <w:r>
-        <w:rPr>
-          <w:rFonts w:ascii="PT Sans" w:hAnsi="PT Sans" w:cs="Arial"/>
-          <w:sz w:val="22"/>
-          <w:szCs w:val="22"/>
-        </w:rPr>
-        <w:fldChar w:fldCharType="begin"/>
-      </w:r>
-      <w:r>
-        <w:rPr>
-          <w:rFonts w:ascii="PT Sans" w:hAnsi="PT Sans" w:cs="Arial"/>
-          <w:sz w:val="22"/>
-          <w:szCs w:val="22"/>
-        </w:rPr>
-        <w:instrText xml:space="preserve"> INCLUDEPICTURE "https://media.geeksforgeeks.org/wp-content/uploads/adjacencymatrix.png" \* MERGEFORMATINET </w:instrText>
-      </w:r>
-      <w:r>
-        <w:rPr>
-          <w:rFonts w:ascii="PT Sans" w:hAnsi="PT Sans" w:cs="Arial"/>
-          <w:sz w:val="22"/>
-          <w:szCs w:val="22"/>
-        </w:rPr>
-        <w:fldChar w:fldCharType="separate"/>
-      </w:r>
-      <w:r>
-        <w:rPr>
-          <w:rFonts w:ascii="PT Sans" w:hAnsi="PT Sans" w:cs="Arial"/>
-          <w:noProof/>
-          <w:sz w:val="22"/>
-          <w:szCs w:val="22"/>
-        </w:rPr>
-        <w:drawing>
-          <wp:inline distT="0" distB="0" distL="0" distR="0" wp14:anchorId="59679A07" wp14:editId="6314BAC6">
-            <wp:extent cx="3317875" cy="4863465"/>
-            <wp:effectExtent l="0" t="0" r="0" b="635"/>
-            <wp:docPr id="14" name="Picture 14" descr="Adjacency Matrix Representation"/>
-            <wp:cNvGraphicFramePr>
-              <a:graphicFrameLocks xmlns:a="http://schemas.openxmlformats.org/drawingml/2006/main" noChangeAspect="1"/>
-            </wp:cNvGraphicFramePr>
-            <a:graphic xmlns:a="http://schemas.openxmlformats.org/drawingml/2006/main">
-              <a:graphicData uri="http://schemas.openxmlformats.org/drawingml/2006/picture">
-                <pic:pic xmlns:pic="http://schemas.openxmlformats.org/drawingml/2006/picture">
-                  <pic:nvPicPr>
-                    <pic:cNvPr id="0" name="Picture 1" descr="Adjacency Matrix Representation"/>
-                    <pic:cNvPicPr>
-                      <a:picLocks noChangeAspect="1" noChangeArrowheads="1"/>
-                    </pic:cNvPicPr>
-                  </pic:nvPicPr>
-                  <pic:blipFill>
-                    <a:blip r:embed="rId41">
-                      <a:extLst>
-                        <a:ext uri="{28A0092B-C50C-407E-A947-70E740481C1C}">
-                          <a14:useLocalDpi xmlns:a14="http://schemas.microsoft.com/office/drawing/2010/main" val="0"/>
-                        </a:ext>
-                      </a:extLst>
-                    </a:blip>
-                    <a:srcRect/>
-                    <a:stretch>
-                      <a:fillRect/>
-                    </a:stretch>
-                  </pic:blipFill>
-                  <pic:spPr bwMode="auto">
-                    <a:xfrm>
-                      <a:off x="0" y="0"/>
-                      <a:ext cx="3317875" cy="4863465"/>
-                    </a:xfrm>
-                    <a:prstGeom prst="rect">
-                      <a:avLst/>
-                    </a:prstGeom>
-                    <a:noFill/>
-                    <a:ln>
-                      <a:noFill/>
-                    </a:ln>
-                  </pic:spPr>
-                </pic:pic>
-              </a:graphicData>
-            </a:graphic>
-          </wp:inline>
-        </w:drawing>
-      </w:r>
-      <w:r>
-        <w:rPr>
-          <w:rFonts w:ascii="PT Sans" w:hAnsi="PT Sans" w:cs="Arial"/>
-          <w:sz w:val="22"/>
-          <w:szCs w:val="22"/>
-        </w:rPr>
-        <w:fldChar w:fldCharType="end"/>
-      </w:r>
-    </w:p>
-    <w:p>
-      <w:pPr>
-        <w:shd w:val="clear" w:color="auto" w:fill="FFFFFF"/>
-        <w:textAlignment w:val="baseline"/>
-        <w:rPr>
-          <w:rFonts w:ascii="PT Sans" w:hAnsi="PT Sans" w:cs="Arial"/>
-          <w:sz w:val="22"/>
-          <w:szCs w:val="22"/>
-        </w:rPr>
-      </w:pPr>
-      <w:r>
-        <w:rPr>
-          <w:rFonts w:ascii="PT Sans" w:hAnsi="PT Sans" w:cs="Arial"/>
-          <w:i/>
-          <w:iCs/>
-          <w:sz w:val="22"/>
-          <w:szCs w:val="22"/>
-          <w:bdr w:val="none" w:sz="0" w:space="0" w:color="auto" w:frame="1"/>
-        </w:rPr>
-        <w:t>Pros:</w:t>
-      </w:r>
-      <w:r>
-        <w:rPr>
-          <w:rFonts w:ascii="PT Sans" w:hAnsi="PT Sans" w:cs="Arial"/>
-          <w:sz w:val="22"/>
-          <w:szCs w:val="22"/>
-        </w:rPr>
-        <w:t xml:space="preserve"> Representation is easier to implement and follow. Removing an edge takes </w:t>
-      </w:r>
-      <w:proofErr w:type="gramStart"/>
-      <w:r>
-        <w:rPr>
-          <w:rFonts w:ascii="PT Sans" w:hAnsi="PT Sans" w:cs="Arial"/>
-          <w:sz w:val="22"/>
-          <w:szCs w:val="22"/>
-        </w:rPr>
-        <w:t>O(</w:t>
-      </w:r>
-      <w:proofErr w:type="gramEnd"/>
-      <w:r>
-        <w:rPr>
-          <w:rFonts w:ascii="PT Sans" w:hAnsi="PT Sans" w:cs="Arial"/>
-          <w:sz w:val="22"/>
-          <w:szCs w:val="22"/>
-        </w:rPr>
-        <w:t xml:space="preserve">1) time. Queries like whether there is an edge from vertex ‘u’ to vertex ‘v’ are efficient and can be done </w:t>
-      </w:r>
-      <w:proofErr w:type="gramStart"/>
-      <w:r>
-        <w:rPr>
-          <w:rFonts w:ascii="PT Sans" w:hAnsi="PT Sans" w:cs="Arial"/>
-          <w:sz w:val="22"/>
-          <w:szCs w:val="22"/>
-        </w:rPr>
-        <w:t>O(</w:t>
-      </w:r>
-      <w:proofErr w:type="gramEnd"/>
-      <w:r>
-        <w:rPr>
-          <w:rFonts w:ascii="PT Sans" w:hAnsi="PT Sans" w:cs="Arial"/>
-          <w:sz w:val="22"/>
-          <w:szCs w:val="22"/>
-        </w:rPr>
-        <w:t>1).</w:t>
-      </w:r>
-    </w:p>
-    <w:p>
-      <w:pPr>
-        <w:shd w:val="clear" w:color="auto" w:fill="FFFFFF"/>
-        <w:textAlignment w:val="baseline"/>
-        <w:rPr>
-          <w:rFonts w:ascii="PT Sans" w:hAnsi="PT Sans" w:cs="Arial"/>
-          <w:sz w:val="22"/>
-          <w:szCs w:val="22"/>
-        </w:rPr>
-      </w:pPr>
-      <w:r>
-        <w:rPr>
-          <w:rFonts w:ascii="PT Sans" w:hAnsi="PT Sans" w:cs="Arial"/>
-          <w:i/>
-          <w:iCs/>
-          <w:sz w:val="22"/>
-          <w:szCs w:val="22"/>
-          <w:bdr w:val="none" w:sz="0" w:space="0" w:color="auto" w:frame="1"/>
-        </w:rPr>
-        <w:t>Cons:</w:t>
-      </w:r>
-      <w:r>
-        <w:rPr>
-          <w:rFonts w:ascii="PT Sans" w:hAnsi="PT Sans" w:cs="Arial"/>
-          <w:sz w:val="22"/>
-          <w:szCs w:val="22"/>
-        </w:rPr>
-        <w:t xml:space="preserve"> Consumes more space O(V^2). Even if the graph is </w:t>
-      </w:r>
-      <w:proofErr w:type="gramStart"/>
-      <w:r>
-        <w:rPr>
-          <w:rFonts w:ascii="PT Sans" w:hAnsi="PT Sans" w:cs="Arial"/>
-          <w:sz w:val="22"/>
-          <w:szCs w:val="22"/>
-        </w:rPr>
-        <w:t>sparse(</w:t>
-      </w:r>
-      <w:proofErr w:type="gramEnd"/>
-      <w:r>
-        <w:rPr>
-          <w:rFonts w:ascii="PT Sans" w:hAnsi="PT Sans" w:cs="Arial"/>
-          <w:sz w:val="22"/>
-          <w:szCs w:val="22"/>
-        </w:rPr>
-        <w:t>contains less number of edges), it consumes the same space. Adding a vertex is O(V^2) time.</w:t>
-      </w:r>
-    </w:p>
-    <w:p>
-      <w:pPr>
         <w:ind w:left="360"/>
         <w:jc w:val="both"/>
         <w:rPr>
@@ -13969,6 +13321,8 @@
           <w:szCs w:val="22"/>
         </w:rPr>
       </w:pPr>
+      <w:bookmarkStart w:id="0" w:name="_GoBack"/>
+      <w:bookmarkEnd w:id="0"/>
     </w:p>
     <w:p>
       <w:pPr>
@@ -13983,32 +13337,7 @@
       </w:pPr>
     </w:p>
     <w:p>
-      <w:pPr>
-        <w:ind w:left="360"/>
-        <w:jc w:val="both"/>
-        <w:rPr>
-          <w:rFonts w:ascii="PT Sans" w:hAnsi="PT Sans"/>
-          <w:b/>
-          <w:sz w:val="22"/>
-          <w:szCs w:val="22"/>
-        </w:rPr>
-      </w:pPr>
-    </w:p>
-    <w:p>
-      <w:pPr>
-        <w:ind w:left="360"/>
-        <w:jc w:val="both"/>
-        <w:rPr>
-          <w:rFonts w:ascii="PT Sans" w:hAnsi="PT Sans"/>
-          <w:b/>
-          <w:sz w:val="22"/>
-          <w:szCs w:val="22"/>
-        </w:rPr>
-      </w:pPr>
-    </w:p>
-    <w:p>
-      <w:r>
-        <w:lastRenderedPageBreak/>
+      <w:r>
         <w:fldChar w:fldCharType="begin"/>
       </w:r>
       <w:r>
@@ -14039,7 +13368,7 @@
                     </pic:cNvPicPr>
                   </pic:nvPicPr>
                   <pic:blipFill>
-                    <a:blip r:embed="rId42">
+                    <a:blip r:embed="rId41">
                       <a:extLst>
                         <a:ext uri="{28A0092B-C50C-407E-A947-70E740481C1C}">
                           <a14:useLocalDpi xmlns:a14="http://schemas.microsoft.com/office/drawing/2010/main" val="0"/>
@@ -14106,7 +13435,7 @@
                     </pic:cNvPicPr>
                   </pic:nvPicPr>
                   <pic:blipFill>
-                    <a:blip r:embed="rId43">
+                    <a:blip r:embed="rId42">
                       <a:extLst>
                         <a:ext uri="{28A0092B-C50C-407E-A947-70E740481C1C}">
                           <a14:useLocalDpi xmlns:a14="http://schemas.microsoft.com/office/drawing/2010/main" val="0"/>
@@ -14174,7 +13503,7 @@
                     </pic:cNvPicPr>
                   </pic:nvPicPr>
                   <pic:blipFill>
-                    <a:blip r:embed="rId44">
+                    <a:blip r:embed="rId43">
                       <a:extLst>
                         <a:ext uri="{28A0092B-C50C-407E-A947-70E740481C1C}">
                           <a14:useLocalDpi xmlns:a14="http://schemas.microsoft.com/office/drawing/2010/main" val="0"/>
@@ -19453,7 +18782,7 @@
 </file>
 
 <file path=customXml/itemProps1.xml><?xml version="1.0" encoding="utf-8"?>
-<ds:datastoreItem xmlns:ds="http://schemas.openxmlformats.org/officeDocument/2006/customXml" ds:itemID="{CF9F7C84-A5ED-214C-AF9B-638AEAAC51F1}">
+<ds:datastoreItem xmlns:ds="http://schemas.openxmlformats.org/officeDocument/2006/customXml" ds:itemID="{7D2211E7-ECD6-E040-AA9D-5CBD494BCF34}">
   <ds:schemaRefs>
     <ds:schemaRef ds:uri="http://schemas.openxmlformats.org/officeDocument/2006/bibliography"/>
   </ds:schemaRefs>

</xml_diff>